<commit_message>
Added Exchange type implementation along with DB Storing
</commit_message>
<xml_diff>
--- a/docs/SetUpDoc.docx
+++ b/docs/SetUpDoc.docx
@@ -213,8 +213,6 @@
           <w:t>https://www.compose.com/articles/configuring-rabbitmq-exchanges-queues-and-bindings-part-2/</w:t>
         </w:r>
       </w:hyperlink>
-      <w:bookmarkStart w:id="0" w:name="_GoBack"/>
-      <w:bookmarkEnd w:id="0"/>
     </w:p>
     <w:p>
       <w:pPr>
@@ -517,30 +515,157 @@
           <w:rFonts w:ascii="Consolas" w:hAnsi="Consolas"/>
         </w:rPr>
       </w:pPr>
-    </w:p>
-    <w:p>
-      <w:pPr>
-        <w:rPr>
-          <w:rFonts w:ascii="Consolas" w:hAnsi="Consolas"/>
-        </w:rPr>
-      </w:pPr>
-    </w:p>
-    <w:p>
-      <w:pPr>
-        <w:rPr>
-          <w:rFonts w:ascii="Consolas" w:hAnsi="Consolas"/>
-        </w:rPr>
-      </w:pPr>
-      <w:r>
-        <w:rPr>
+      <w:r>
+        <w:rPr>
+          <w:rFonts w:ascii="Consolas" w:hAnsi="Consolas"/>
+        </w:rPr>
+        <w:lastRenderedPageBreak/>
+        <w:t>Rabbit MQ provides Four Types of Exchange Types:</w:t>
+      </w:r>
+    </w:p>
+    <w:p>
+      <w:pPr>
+        <w:pStyle w:val="ListParagraph"/>
+        <w:numPr>
+          <w:ilvl w:val="0"/>
+          <w:numId w:val="7"/>
+        </w:numPr>
+        <w:rPr>
+          <w:rFonts w:ascii="Consolas" w:hAnsi="Consolas"/>
+        </w:rPr>
+      </w:pPr>
+      <w:r>
+        <w:rPr>
+          <w:rFonts w:ascii="Consolas" w:hAnsi="Consolas"/>
+        </w:rPr>
+        <w:t>Direct Exchange</w:t>
+      </w:r>
+    </w:p>
+    <w:p>
+      <w:pPr>
+        <w:pStyle w:val="ListParagraph"/>
+        <w:numPr>
+          <w:ilvl w:val="0"/>
+          <w:numId w:val="7"/>
+        </w:numPr>
+        <w:rPr>
+          <w:rFonts w:ascii="Consolas" w:hAnsi="Consolas"/>
+        </w:rPr>
+      </w:pPr>
+      <w:proofErr w:type="spellStart"/>
+      <w:r>
+        <w:rPr>
+          <w:rFonts w:ascii="Consolas" w:hAnsi="Consolas"/>
+        </w:rPr>
+        <w:t>Fanout</w:t>
+      </w:r>
+      <w:proofErr w:type="spellEnd"/>
+      <w:r>
+        <w:rPr>
+          <w:rFonts w:ascii="Consolas" w:hAnsi="Consolas"/>
+        </w:rPr>
+        <w:t xml:space="preserve"> Exchange</w:t>
+      </w:r>
+    </w:p>
+    <w:p>
+      <w:pPr>
+        <w:pStyle w:val="ListParagraph"/>
+        <w:numPr>
+          <w:ilvl w:val="0"/>
+          <w:numId w:val="7"/>
+        </w:numPr>
+        <w:rPr>
+          <w:rFonts w:ascii="Consolas" w:hAnsi="Consolas"/>
+        </w:rPr>
+      </w:pPr>
+      <w:r>
+        <w:rPr>
+          <w:rFonts w:ascii="Consolas" w:hAnsi="Consolas"/>
+        </w:rPr>
+        <w:t>Topic Exchange</w:t>
+      </w:r>
+    </w:p>
+    <w:p>
+      <w:pPr>
+        <w:pStyle w:val="ListParagraph"/>
+        <w:numPr>
+          <w:ilvl w:val="0"/>
+          <w:numId w:val="7"/>
+        </w:numPr>
+        <w:rPr>
+          <w:rFonts w:ascii="Consolas" w:hAnsi="Consolas"/>
+        </w:rPr>
+      </w:pPr>
+      <w:r>
+        <w:rPr>
+          <w:rFonts w:ascii="Consolas" w:hAnsi="Consolas"/>
+        </w:rPr>
+        <w:t>Header Exchange</w:t>
+      </w:r>
+    </w:p>
+    <w:p>
+      <w:pPr>
+        <w:pStyle w:val="ListParagraph"/>
+        <w:rPr>
+          <w:rFonts w:ascii="Consolas" w:hAnsi="Consolas"/>
+        </w:rPr>
+      </w:pPr>
+    </w:p>
+    <w:p>
+      <w:pPr>
+        <w:pStyle w:val="ListParagraph"/>
+        <w:numPr>
+          <w:ilvl w:val="0"/>
+          <w:numId w:val="5"/>
+        </w:numPr>
+        <w:rPr>
+          <w:rFonts w:ascii="Consolas" w:hAnsi="Consolas"/>
+        </w:rPr>
+      </w:pPr>
+      <w:r>
+        <w:rPr>
+          <w:rFonts w:ascii="Consolas" w:hAnsi="Consolas"/>
+        </w:rPr>
+        <w:t>Direct Exchange:</w:t>
+      </w:r>
+    </w:p>
+    <w:p>
+      <w:pPr>
+        <w:ind w:left="720" w:firstLine="720"/>
+        <w:rPr>
+          <w:rFonts w:ascii="Consolas" w:hAnsi="Consolas"/>
+        </w:rPr>
+      </w:pPr>
+      <w:r>
+        <w:rPr>
+          <w:rFonts w:ascii="Consolas" w:hAnsi="Consolas"/>
+        </w:rPr>
+        <w:t xml:space="preserve">Direct Exchange will be used when we want to send the specific message to specific set of Queues. </w:t>
+      </w:r>
+      <w:r>
+        <w:rPr>
+          <w:rFonts w:ascii="Consolas" w:hAnsi="Consolas"/>
+        </w:rPr>
+        <w:t>Based on the routing key a message is sent to the queue having the same routing key specified in the binding rule. The routing key of exchange and the binding queue have to be an exact match. A message is sent to exactly one queue.</w:t>
+      </w:r>
+    </w:p>
+    <w:p>
+      <w:pPr>
+        <w:rPr>
+          <w:rFonts w:ascii="Consolas" w:hAnsi="Consolas"/>
+        </w:rPr>
+      </w:pPr>
+      <w:r>
+        <w:rPr>
+          <w:rFonts w:ascii="Consolas" w:hAnsi="Consolas"/>
           <w:noProof/>
           <w:lang w:bidi="ar-SA"/>
         </w:rPr>
         <w:drawing>
           <wp:inline distT="0" distB="0" distL="0" distR="0">
-            <wp:extent cx="5943600" cy="2307349"/>
-            <wp:effectExtent l="0" t="0" r="0" b="0"/>
-            <wp:docPr id="4" name="Picture 4" descr="https://res.cloudinary.com/dyyck73ly/image/upload/v1447185275/ynhqrxmm1ck8eaaqoof0.png"/>
+            <wp:extent cx="4733925" cy="2457450"/>
+            <wp:effectExtent l="0" t="0" r="9525" b="0"/>
+            <wp:docPr id="7" name="Picture 7"/>
             <wp:cNvGraphicFramePr>
               <a:graphicFrameLocks xmlns:a="http://schemas.openxmlformats.org/drawingml/2006/main" noChangeAspect="1"/>
             </wp:cNvGraphicFramePr>
@@ -548,13 +673,13 @@
               <a:graphicData uri="http://schemas.openxmlformats.org/drawingml/2006/picture">
                 <pic:pic xmlns:pic="http://schemas.openxmlformats.org/drawingml/2006/picture">
                   <pic:nvPicPr>
-                    <pic:cNvPr id="0" name="Picture 3" descr="https://res.cloudinary.com/dyyck73ly/image/upload/v1447185275/ynhqrxmm1ck8eaaqoof0.png"/>
+                    <pic:cNvPr id="0" name="Picture 1"/>
                     <pic:cNvPicPr>
                       <a:picLocks noChangeAspect="1" noChangeArrowheads="1"/>
                     </pic:cNvPicPr>
                   </pic:nvPicPr>
                   <pic:blipFill>
-                    <a:blip r:embed="rId10" cstate="print">
+                    <a:blip r:embed="rId10">
                       <a:extLst>
                         <a:ext uri="{28A0092B-C50C-407E-A947-70E740481C1C}">
                           <a14:useLocalDpi xmlns:a14="http://schemas.microsoft.com/office/drawing/2010/main" val="0"/>
@@ -569,7 +694,7 @@
                   <pic:spPr bwMode="auto">
                     <a:xfrm>
                       <a:off x="0" y="0"/>
-                      <a:ext cx="5943600" cy="2307349"/>
+                      <a:ext cx="4733925" cy="2457450"/>
                     </a:xfrm>
                     <a:prstGeom prst="rect">
                       <a:avLst/>
@@ -592,23 +717,193 @@
           <w:rFonts w:ascii="Consolas" w:hAnsi="Consolas"/>
         </w:rPr>
       </w:pPr>
-    </w:p>
-    <w:p>
-      <w:pPr>
-        <w:rPr>
-          <w:rFonts w:ascii="Consolas" w:hAnsi="Consolas"/>
-        </w:rPr>
-      </w:pPr>
+      <w:r>
+        <w:rPr>
+          <w:rFonts w:ascii="Consolas" w:hAnsi="Consolas"/>
+        </w:rPr>
+        <w:tab/>
+        <w:t>How to Configure</w:t>
+      </w:r>
+      <w:r>
+        <w:rPr>
+          <w:rFonts w:ascii="Consolas" w:hAnsi="Consolas"/>
+        </w:rPr>
+        <w:t>:</w:t>
+      </w:r>
+    </w:p>
+    <w:p>
+      <w:pPr>
+        <w:rPr>
+          <w:rFonts w:ascii="Consolas" w:hAnsi="Consolas"/>
+        </w:rPr>
+      </w:pPr>
+      <w:r>
+        <w:rPr>
+          <w:rFonts w:ascii="Consolas" w:hAnsi="Consolas"/>
+        </w:rPr>
+        <w:tab/>
+      </w:r>
+      <w:r>
+        <w:rPr>
+          <w:rFonts w:ascii="Consolas" w:hAnsi="Consolas"/>
+        </w:rPr>
+        <w:tab/>
+        <w:t xml:space="preserve">Configure two Queues </w:t>
+      </w:r>
+    </w:p>
+    <w:p>
+      <w:pPr>
+        <w:pStyle w:val="ListParagraph"/>
+        <w:numPr>
+          <w:ilvl w:val="0"/>
+          <w:numId w:val="8"/>
+        </w:numPr>
+        <w:rPr>
+          <w:rFonts w:ascii="Consolas" w:hAnsi="Consolas"/>
+        </w:rPr>
+      </w:pPr>
+      <w:proofErr w:type="spellStart"/>
+      <w:r>
+        <w:rPr>
+          <w:rFonts w:ascii="Consolas" w:hAnsi="Consolas"/>
+        </w:rPr>
+        <w:t>stu</w:t>
+      </w:r>
+      <w:proofErr w:type="spellEnd"/>
+      <w:r>
+        <w:rPr>
+          <w:rFonts w:ascii="Consolas" w:hAnsi="Consolas"/>
+        </w:rPr>
+        <w:t>-queue</w:t>
+      </w:r>
+    </w:p>
+    <w:p>
+      <w:pPr>
+        <w:pStyle w:val="ListParagraph"/>
+        <w:numPr>
+          <w:ilvl w:val="0"/>
+          <w:numId w:val="8"/>
+        </w:numPr>
+        <w:rPr>
+          <w:rFonts w:ascii="Consolas" w:hAnsi="Consolas"/>
+        </w:rPr>
+      </w:pPr>
+      <w:proofErr w:type="spellStart"/>
+      <w:r>
+        <w:rPr>
+          <w:rFonts w:ascii="Consolas" w:hAnsi="Consolas"/>
+        </w:rPr>
+        <w:t>emp</w:t>
+      </w:r>
+      <w:proofErr w:type="spellEnd"/>
+      <w:r>
+        <w:rPr>
+          <w:rFonts w:ascii="Consolas" w:hAnsi="Consolas"/>
+        </w:rPr>
+        <w:t>-queue</w:t>
+      </w:r>
+    </w:p>
+    <w:p>
+      <w:pPr>
+        <w:ind w:left="1440"/>
+        <w:rPr>
+          <w:rFonts w:ascii="Consolas" w:hAnsi="Consolas"/>
+        </w:rPr>
+      </w:pPr>
+      <w:r>
+        <w:rPr>
+          <w:rFonts w:ascii="Consolas" w:hAnsi="Consolas"/>
+        </w:rPr>
+        <w:t xml:space="preserve">Configure Exchange called </w:t>
+      </w:r>
+    </w:p>
+    <w:p>
+      <w:pPr>
+        <w:ind w:left="1440"/>
+        <w:rPr>
+          <w:rFonts w:ascii="Consolas" w:hAnsi="Consolas"/>
+        </w:rPr>
+      </w:pPr>
+      <w:r>
+        <w:rPr>
+          <w:rFonts w:ascii="Consolas" w:hAnsi="Consolas"/>
+        </w:rPr>
+        <w:tab/>
+      </w:r>
+      <w:proofErr w:type="spellStart"/>
+      <w:proofErr w:type="gramStart"/>
+      <w:r>
+        <w:rPr>
+          <w:rFonts w:ascii="Consolas" w:hAnsi="Consolas"/>
+        </w:rPr>
+        <w:t>msg</w:t>
+      </w:r>
+      <w:proofErr w:type="spellEnd"/>
+      <w:r>
+        <w:rPr>
+          <w:rFonts w:ascii="Consolas" w:hAnsi="Consolas"/>
+        </w:rPr>
+        <w:t>-direct-queue</w:t>
+      </w:r>
+      <w:proofErr w:type="gramEnd"/>
+    </w:p>
+    <w:p>
+      <w:pPr>
+        <w:ind w:left="1440"/>
+        <w:rPr>
+          <w:rFonts w:ascii="Consolas" w:hAnsi="Consolas"/>
+        </w:rPr>
+      </w:pPr>
+      <w:r>
+        <w:rPr>
+          <w:rFonts w:ascii="Consolas" w:hAnsi="Consolas"/>
+        </w:rPr>
+        <w:t>Bind the queues with exchange</w:t>
+      </w:r>
+    </w:p>
+    <w:p>
+      <w:pPr>
+        <w:ind w:left="1440"/>
+        <w:rPr>
+          <w:rFonts w:ascii="Consolas" w:hAnsi="Consolas"/>
+        </w:rPr>
+      </w:pPr>
+      <w:r>
+        <w:rPr>
+          <w:rFonts w:ascii="Consolas" w:hAnsi="Consolas"/>
+        </w:rPr>
+        <w:tab/>
+      </w:r>
+    </w:p>
+    <w:p>
+      <w:pPr>
+        <w:rPr>
+          <w:rFonts w:ascii="Consolas" w:hAnsi="Consolas"/>
+        </w:rPr>
+      </w:pPr>
+      <w:r>
+        <w:rPr>
+          <w:rFonts w:ascii="Consolas" w:hAnsi="Consolas"/>
+        </w:rPr>
+        <w:lastRenderedPageBreak/>
+        <w:tab/>
+      </w:r>
+      <w:r>
+        <w:rPr>
+          <w:rFonts w:ascii="Consolas" w:hAnsi="Consolas"/>
+        </w:rPr>
+        <w:tab/>
+      </w:r>
       <w:r>
         <w:rPr>
           <w:noProof/>
           <w:lang w:bidi="ar-SA"/>
         </w:rPr>
         <w:drawing>
-          <wp:inline distT="0" distB="0" distL="0" distR="0">
-            <wp:extent cx="5943600" cy="2286723"/>
+          <wp:inline distT="0" distB="0" distL="0" distR="0" wp14:anchorId="630082DE" wp14:editId="23408D37">
+            <wp:extent cx="4933950" cy="2553952"/>
             <wp:effectExtent l="0" t="0" r="0" b="0"/>
-            <wp:docPr id="3" name="Picture 3" descr="https://res.cloudinary.com/dyyck73ly/image/upload/v1447185476/wkjz4fjmn7k868ib8j4m.png"/>
+            <wp:docPr id="6" name="Picture 6"/>
             <wp:cNvGraphicFramePr>
               <a:graphicFrameLocks xmlns:a="http://schemas.openxmlformats.org/drawingml/2006/main" noChangeAspect="1"/>
             </wp:cNvGraphicFramePr>
@@ -616,13 +911,120 @@
               <a:graphicData uri="http://schemas.openxmlformats.org/drawingml/2006/picture">
                 <pic:pic xmlns:pic="http://schemas.openxmlformats.org/drawingml/2006/picture">
                   <pic:nvPicPr>
-                    <pic:cNvPr id="0" name="Picture 1" descr="https://res.cloudinary.com/dyyck73ly/image/upload/v1447185476/wkjz4fjmn7k868ib8j4m.png"/>
+                    <pic:cNvPr id="1" name=""/>
+                    <pic:cNvPicPr/>
+                  </pic:nvPicPr>
+                  <pic:blipFill>
+                    <a:blip r:embed="rId11"/>
+                    <a:stretch>
+                      <a:fillRect/>
+                    </a:stretch>
+                  </pic:blipFill>
+                  <pic:spPr>
+                    <a:xfrm>
+                      <a:off x="0" y="0"/>
+                      <a:ext cx="4947697" cy="2561068"/>
+                    </a:xfrm>
+                    <a:prstGeom prst="rect">
+                      <a:avLst/>
+                    </a:prstGeom>
+                  </pic:spPr>
+                </pic:pic>
+              </a:graphicData>
+            </a:graphic>
+          </wp:inline>
+        </w:drawing>
+      </w:r>
+    </w:p>
+    <w:p>
+      <w:pPr>
+        <w:rPr>
+          <w:rFonts w:ascii="Consolas" w:hAnsi="Consolas"/>
+        </w:rPr>
+      </w:pPr>
+    </w:p>
+    <w:p>
+      <w:pPr>
+        <w:ind w:left="360"/>
+        <w:rPr>
+          <w:rFonts w:ascii="Consolas" w:hAnsi="Consolas"/>
+        </w:rPr>
+      </w:pPr>
+      <w:r>
+        <w:rPr>
+          <w:rFonts w:ascii="Consolas" w:hAnsi="Consolas"/>
+        </w:rPr>
+        <w:t xml:space="preserve">2. </w:t>
+      </w:r>
+      <w:proofErr w:type="spellStart"/>
+      <w:r>
+        <w:rPr>
+          <w:rFonts w:ascii="Consolas" w:hAnsi="Consolas"/>
+        </w:rPr>
+        <w:t>Fanout</w:t>
+      </w:r>
+      <w:proofErr w:type="spellEnd"/>
+      <w:r>
+        <w:rPr>
+          <w:rFonts w:ascii="Consolas" w:hAnsi="Consolas"/>
+        </w:rPr>
+        <w:t xml:space="preserve"> Exchange:</w:t>
+      </w:r>
+    </w:p>
+    <w:p>
+      <w:pPr>
+        <w:ind w:left="360" w:firstLine="360"/>
+        <w:rPr>
+          <w:rFonts w:ascii="Consolas" w:hAnsi="Consolas"/>
+        </w:rPr>
+      </w:pPr>
+      <w:bookmarkStart w:id="0" w:name="_GoBack"/>
+      <w:r>
+        <w:rPr>
+          <w:rFonts w:ascii="Consolas" w:hAnsi="Consolas"/>
+        </w:rPr>
+        <w:t>The message is routed to all the available bounded queues. The routing key if provided is completely ignored. So this is a kind of publish-subscribe design pattern.</w:t>
+      </w:r>
+    </w:p>
+    <w:bookmarkEnd w:id="0"/>
+    <w:p>
+      <w:pPr>
+        <w:rPr>
+          <w:rFonts w:ascii="Consolas" w:hAnsi="Consolas"/>
+        </w:rPr>
+      </w:pPr>
+    </w:p>
+    <w:p>
+      <w:pPr>
+        <w:rPr>
+          <w:rFonts w:ascii="Consolas" w:hAnsi="Consolas"/>
+        </w:rPr>
+      </w:pPr>
+      <w:r>
+        <w:rPr>
+          <w:rFonts w:ascii="Consolas" w:hAnsi="Consolas"/>
+          <w:noProof/>
+          <w:lang w:bidi="ar-SA"/>
+        </w:rPr>
+        <w:drawing>
+          <wp:inline distT="0" distB="0" distL="0" distR="0">
+            <wp:extent cx="4754880" cy="2468880"/>
+            <wp:effectExtent l="0" t="0" r="7620" b="7620"/>
+            <wp:docPr id="8" name="Picture 8"/>
+            <wp:cNvGraphicFramePr>
+              <a:graphicFrameLocks xmlns:a="http://schemas.openxmlformats.org/drawingml/2006/main" noChangeAspect="1"/>
+            </wp:cNvGraphicFramePr>
+            <a:graphic xmlns:a="http://schemas.openxmlformats.org/drawingml/2006/main">
+              <a:graphicData uri="http://schemas.openxmlformats.org/drawingml/2006/picture">
+                <pic:pic xmlns:pic="http://schemas.openxmlformats.org/drawingml/2006/picture">
+                  <pic:nvPicPr>
+                    <pic:cNvPr id="0" name="Picture 2"/>
                     <pic:cNvPicPr>
                       <a:picLocks noChangeAspect="1" noChangeArrowheads="1"/>
                     </pic:cNvPicPr>
                   </pic:nvPicPr>
                   <pic:blipFill>
-                    <a:blip r:embed="rId11" cstate="print">
+                    <a:blip r:embed="rId12">
                       <a:extLst>
                         <a:ext uri="{28A0092B-C50C-407E-A947-70E740481C1C}">
                           <a14:useLocalDpi xmlns:a14="http://schemas.microsoft.com/office/drawing/2010/main" val="0"/>
@@ -637,7 +1039,7 @@
                   <pic:spPr bwMode="auto">
                     <a:xfrm>
                       <a:off x="0" y="0"/>
-                      <a:ext cx="5943600" cy="2286723"/>
+                      <a:ext cx="4754880" cy="2468880"/>
                     </a:xfrm>
                     <a:prstGeom prst="rect">
                       <a:avLst/>
@@ -662,14 +1064,16 @@
       </w:pPr>
       <w:r>
         <w:rPr>
+          <w:rFonts w:ascii="Consolas" w:hAnsi="Consolas"/>
           <w:noProof/>
           <w:lang w:bidi="ar-SA"/>
         </w:rPr>
+        <w:lastRenderedPageBreak/>
         <w:drawing>
           <wp:inline distT="0" distB="0" distL="0" distR="0">
-            <wp:extent cx="5943600" cy="2303410"/>
-            <wp:effectExtent l="0" t="0" r="0" b="1905"/>
-            <wp:docPr id="5" name="Picture 5" descr="https://res.cloudinary.com/dyyck73ly/image/upload/v1447185331/ysqmqcawfj8qhda0181e.png"/>
+            <wp:extent cx="4552950" cy="1752600"/>
+            <wp:effectExtent l="0" t="0" r="0" b="0"/>
+            <wp:docPr id="12" name="Picture 12"/>
             <wp:cNvGraphicFramePr>
               <a:graphicFrameLocks xmlns:a="http://schemas.openxmlformats.org/drawingml/2006/main" noChangeAspect="1"/>
             </wp:cNvGraphicFramePr>
@@ -677,13 +1081,13 @@
               <a:graphicData uri="http://schemas.openxmlformats.org/drawingml/2006/picture">
                 <pic:pic xmlns:pic="http://schemas.openxmlformats.org/drawingml/2006/picture">
                   <pic:nvPicPr>
-                    <pic:cNvPr id="0" name="Picture 5" descr="https://res.cloudinary.com/dyyck73ly/image/upload/v1447185331/ysqmqcawfj8qhda0181e.png"/>
+                    <pic:cNvPr id="0" name="Picture 6"/>
                     <pic:cNvPicPr>
                       <a:picLocks noChangeAspect="1" noChangeArrowheads="1"/>
                     </pic:cNvPicPr>
                   </pic:nvPicPr>
                   <pic:blipFill>
-                    <a:blip r:embed="rId12" cstate="print">
+                    <a:blip r:embed="rId13">
                       <a:extLst>
                         <a:ext uri="{28A0092B-C50C-407E-A947-70E740481C1C}">
                           <a14:useLocalDpi xmlns:a14="http://schemas.microsoft.com/office/drawing/2010/main" val="0"/>
@@ -698,7 +1102,7 @@
                   <pic:spPr bwMode="auto">
                     <a:xfrm>
                       <a:off x="0" y="0"/>
-                      <a:ext cx="5943600" cy="2303410"/>
+                      <a:ext cx="4552950" cy="1752600"/>
                     </a:xfrm>
                     <a:prstGeom prst="rect">
                       <a:avLst/>
@@ -715,6 +1119,123 @@
         </w:drawing>
       </w:r>
     </w:p>
+    <w:p>
+      <w:pPr>
+        <w:rPr>
+          <w:rFonts w:ascii="Consolas" w:hAnsi="Consolas"/>
+        </w:rPr>
+      </w:pPr>
+      <w:r>
+        <w:rPr>
+          <w:noProof/>
+          <w:lang w:bidi="ar-SA"/>
+        </w:rPr>
+        <w:drawing>
+          <wp:inline distT="0" distB="0" distL="0" distR="0" wp14:anchorId="409256B0" wp14:editId="4B1F63BA">
+            <wp:extent cx="5943600" cy="2898140"/>
+            <wp:effectExtent l="0" t="0" r="0" b="0"/>
+            <wp:docPr id="10" name="Picture 10"/>
+            <wp:cNvGraphicFramePr>
+              <a:graphicFrameLocks xmlns:a="http://schemas.openxmlformats.org/drawingml/2006/main" noChangeAspect="1"/>
+            </wp:cNvGraphicFramePr>
+            <a:graphic xmlns:a="http://schemas.openxmlformats.org/drawingml/2006/main">
+              <a:graphicData uri="http://schemas.openxmlformats.org/drawingml/2006/picture">
+                <pic:pic xmlns:pic="http://schemas.openxmlformats.org/drawingml/2006/picture">
+                  <pic:nvPicPr>
+                    <pic:cNvPr id="1" name=""/>
+                    <pic:cNvPicPr/>
+                  </pic:nvPicPr>
+                  <pic:blipFill>
+                    <a:blip r:embed="rId14"/>
+                    <a:stretch>
+                      <a:fillRect/>
+                    </a:stretch>
+                  </pic:blipFill>
+                  <pic:spPr>
+                    <a:xfrm>
+                      <a:off x="0" y="0"/>
+                      <a:ext cx="5943600" cy="2898140"/>
+                    </a:xfrm>
+                    <a:prstGeom prst="rect">
+                      <a:avLst/>
+                    </a:prstGeom>
+                  </pic:spPr>
+                </pic:pic>
+              </a:graphicData>
+            </a:graphic>
+          </wp:inline>
+        </w:drawing>
+      </w:r>
+    </w:p>
+    <w:p>
+      <w:pPr>
+        <w:rPr>
+          <w:rFonts w:ascii="Consolas" w:hAnsi="Consolas"/>
+        </w:rPr>
+      </w:pPr>
+    </w:p>
+    <w:p>
+      <w:pPr>
+        <w:rPr>
+          <w:rFonts w:ascii="Consolas" w:hAnsi="Consolas"/>
+        </w:rPr>
+      </w:pPr>
+      <w:r>
+        <w:rPr>
+          <w:rFonts w:ascii="Consolas" w:hAnsi="Consolas"/>
+          <w:noProof/>
+          <w:lang w:bidi="ar-SA"/>
+        </w:rPr>
+        <w:drawing>
+          <wp:inline distT="0" distB="0" distL="0" distR="0">
+            <wp:extent cx="4752975" cy="2400300"/>
+            <wp:effectExtent l="0" t="0" r="9525" b="0"/>
+            <wp:docPr id="9" name="Picture 9"/>
+            <wp:cNvGraphicFramePr>
+              <a:graphicFrameLocks xmlns:a="http://schemas.openxmlformats.org/drawingml/2006/main" noChangeAspect="1"/>
+            </wp:cNvGraphicFramePr>
+            <a:graphic xmlns:a="http://schemas.openxmlformats.org/drawingml/2006/main">
+              <a:graphicData uri="http://schemas.openxmlformats.org/drawingml/2006/picture">
+                <pic:pic xmlns:pic="http://schemas.openxmlformats.org/drawingml/2006/picture">
+                  <pic:nvPicPr>
+                    <pic:cNvPr id="0" name="Picture 3"/>
+                    <pic:cNvPicPr>
+                      <a:picLocks noChangeAspect="1" noChangeArrowheads="1"/>
+                    </pic:cNvPicPr>
+                  </pic:nvPicPr>
+                  <pic:blipFill>
+                    <a:blip r:embed="rId15">
+                      <a:extLst>
+                        <a:ext uri="{28A0092B-C50C-407E-A947-70E740481C1C}">
+                          <a14:useLocalDpi xmlns:a14="http://schemas.microsoft.com/office/drawing/2010/main" val="0"/>
+                        </a:ext>
+                      </a:extLst>
+                    </a:blip>
+                    <a:srcRect/>
+                    <a:stretch>
+                      <a:fillRect/>
+                    </a:stretch>
+                  </pic:blipFill>
+                  <pic:spPr bwMode="auto">
+                    <a:xfrm>
+                      <a:off x="0" y="0"/>
+                      <a:ext cx="4752975" cy="2400300"/>
+                    </a:xfrm>
+                    <a:prstGeom prst="rect">
+                      <a:avLst/>
+                    </a:prstGeom>
+                    <a:noFill/>
+                    <a:ln>
+                      <a:noFill/>
+                    </a:ln>
+                  </pic:spPr>
+                </pic:pic>
+              </a:graphicData>
+            </a:graphic>
+          </wp:inline>
+        </w:drawing>
+      </w:r>
+    </w:p>
     <w:sectPr>
       <w:pgSz w:w="12240" w:h="15840"/>
       <w:pgMar w:top="1440" w:right="1440" w:bottom="1440" w:left="1440" w:header="720" w:footer="720" w:gutter="0"/>
@@ -728,9 +1249,9 @@
 <file path=word/numbering.xml><?xml version="1.0" encoding="utf-8"?>
 <w:numbering xmlns:wpc="http://schemas.microsoft.com/office/word/2010/wordprocessingCanvas" xmlns:mc="http://schemas.openxmlformats.org/markup-compatibility/2006" xmlns:o="urn:schemas-microsoft-com:office:office" xmlns:r="http://schemas.openxmlformats.org/officeDocument/2006/relationships" xmlns:m="http://schemas.openxmlformats.org/officeDocument/2006/math" xmlns:v="urn:schemas-microsoft-com:vml" xmlns:wp14="http://schemas.microsoft.com/office/word/2010/wordprocessingDrawing" xmlns:wp="http://schemas.openxmlformats.org/drawingml/2006/wordprocessingDrawing" xmlns:w10="urn:schemas-microsoft-com:office:word" xmlns:w="http://schemas.openxmlformats.org/wordprocessingml/2006/main" xmlns:w14="http://schemas.microsoft.com/office/word/2010/wordml" xmlns:w15="http://schemas.microsoft.com/office/word/2012/wordml" xmlns:wpg="http://schemas.microsoft.com/office/word/2010/wordprocessingGroup" xmlns:wpi="http://schemas.microsoft.com/office/word/2010/wordprocessingInk" xmlns:wne="http://schemas.microsoft.com/office/word/2006/wordml" xmlns:wps="http://schemas.microsoft.com/office/word/2010/wordprocessingShape" mc:Ignorable="w14 w15 wp14">
   <w:abstractNum w:abstractNumId="0">
-    <w:nsid w:val="257E04C7"/>
+    <w:nsid w:val="12EA52EC"/>
     <w:multiLevelType w:val="hybridMultilevel"/>
-    <w:tmpl w:val="F6F6C890"/>
+    <w:tmpl w:val="3E0837CC"/>
     <w:lvl w:ilvl="0" w:tplc="0409000F">
       <w:start w:val="1"/>
       <w:numFmt w:val="decimal"/>
@@ -817,6 +1338,422 @@
     </w:lvl>
   </w:abstractNum>
   <w:abstractNum w:abstractNumId="1">
+    <w:nsid w:val="1D5570AC"/>
+    <w:multiLevelType w:val="hybridMultilevel"/>
+    <w:tmpl w:val="3E0837CC"/>
+    <w:lvl w:ilvl="0" w:tplc="0409000F">
+      <w:start w:val="1"/>
+      <w:numFmt w:val="decimal"/>
+      <w:lvlText w:val="%1."/>
+      <w:lvlJc w:val="left"/>
+      <w:pPr>
+        <w:ind w:left="720" w:hanging="360"/>
+      </w:pPr>
+      <w:rPr>
+        <w:rFonts w:hint="default"/>
+      </w:rPr>
+    </w:lvl>
+    <w:lvl w:ilvl="1" w:tplc="04090019">
+      <w:start w:val="1"/>
+      <w:numFmt w:val="lowerLetter"/>
+      <w:lvlText w:val="%2."/>
+      <w:lvlJc w:val="left"/>
+      <w:pPr>
+        <w:ind w:left="1440" w:hanging="360"/>
+      </w:pPr>
+    </w:lvl>
+    <w:lvl w:ilvl="2" w:tplc="0409001B" w:tentative="1">
+      <w:start w:val="1"/>
+      <w:numFmt w:val="lowerRoman"/>
+      <w:lvlText w:val="%3."/>
+      <w:lvlJc w:val="right"/>
+      <w:pPr>
+        <w:ind w:left="2160" w:hanging="180"/>
+      </w:pPr>
+    </w:lvl>
+    <w:lvl w:ilvl="3" w:tplc="0409000F" w:tentative="1">
+      <w:start w:val="1"/>
+      <w:numFmt w:val="decimal"/>
+      <w:lvlText w:val="%4."/>
+      <w:lvlJc w:val="left"/>
+      <w:pPr>
+        <w:ind w:left="2880" w:hanging="360"/>
+      </w:pPr>
+    </w:lvl>
+    <w:lvl w:ilvl="4" w:tplc="04090019" w:tentative="1">
+      <w:start w:val="1"/>
+      <w:numFmt w:val="lowerLetter"/>
+      <w:lvlText w:val="%5."/>
+      <w:lvlJc w:val="left"/>
+      <w:pPr>
+        <w:ind w:left="3600" w:hanging="360"/>
+      </w:pPr>
+    </w:lvl>
+    <w:lvl w:ilvl="5" w:tplc="0409001B" w:tentative="1">
+      <w:start w:val="1"/>
+      <w:numFmt w:val="lowerRoman"/>
+      <w:lvlText w:val="%6."/>
+      <w:lvlJc w:val="right"/>
+      <w:pPr>
+        <w:ind w:left="4320" w:hanging="180"/>
+      </w:pPr>
+    </w:lvl>
+    <w:lvl w:ilvl="6" w:tplc="0409000F" w:tentative="1">
+      <w:start w:val="1"/>
+      <w:numFmt w:val="decimal"/>
+      <w:lvlText w:val="%7."/>
+      <w:lvlJc w:val="left"/>
+      <w:pPr>
+        <w:ind w:left="5040" w:hanging="360"/>
+      </w:pPr>
+    </w:lvl>
+    <w:lvl w:ilvl="7" w:tplc="04090019" w:tentative="1">
+      <w:start w:val="1"/>
+      <w:numFmt w:val="lowerLetter"/>
+      <w:lvlText w:val="%8."/>
+      <w:lvlJc w:val="left"/>
+      <w:pPr>
+        <w:ind w:left="5760" w:hanging="360"/>
+      </w:pPr>
+    </w:lvl>
+    <w:lvl w:ilvl="8" w:tplc="0409001B" w:tentative="1">
+      <w:start w:val="1"/>
+      <w:numFmt w:val="lowerRoman"/>
+      <w:lvlText w:val="%9."/>
+      <w:lvlJc w:val="right"/>
+      <w:pPr>
+        <w:ind w:left="6480" w:hanging="180"/>
+      </w:pPr>
+    </w:lvl>
+  </w:abstractNum>
+  <w:abstractNum w:abstractNumId="2">
+    <w:nsid w:val="2251318B"/>
+    <w:multiLevelType w:val="multilevel"/>
+    <w:tmpl w:val="DBEC86C4"/>
+    <w:lvl w:ilvl="0">
+      <w:start w:val="1"/>
+      <w:numFmt w:val="bullet"/>
+      <w:lvlText w:val=""/>
+      <w:lvlJc w:val="left"/>
+      <w:pPr>
+        <w:tabs>
+          <w:tab w:val="num" w:pos="720"/>
+        </w:tabs>
+        <w:ind w:left="720" w:hanging="360"/>
+      </w:pPr>
+      <w:rPr>
+        <w:rFonts w:ascii="Symbol" w:hAnsi="Symbol" w:hint="default"/>
+        <w:sz w:val="20"/>
+      </w:rPr>
+    </w:lvl>
+    <w:lvl w:ilvl="1" w:tentative="1">
+      <w:start w:val="1"/>
+      <w:numFmt w:val="bullet"/>
+      <w:lvlText w:val=""/>
+      <w:lvlJc w:val="left"/>
+      <w:pPr>
+        <w:tabs>
+          <w:tab w:val="num" w:pos="1440"/>
+        </w:tabs>
+        <w:ind w:left="1440" w:hanging="360"/>
+      </w:pPr>
+      <w:rPr>
+        <w:rFonts w:ascii="Symbol" w:hAnsi="Symbol" w:hint="default"/>
+        <w:sz w:val="20"/>
+      </w:rPr>
+    </w:lvl>
+    <w:lvl w:ilvl="2" w:tentative="1">
+      <w:start w:val="1"/>
+      <w:numFmt w:val="bullet"/>
+      <w:lvlText w:val=""/>
+      <w:lvlJc w:val="left"/>
+      <w:pPr>
+        <w:tabs>
+          <w:tab w:val="num" w:pos="2160"/>
+        </w:tabs>
+        <w:ind w:left="2160" w:hanging="360"/>
+      </w:pPr>
+      <w:rPr>
+        <w:rFonts w:ascii="Symbol" w:hAnsi="Symbol" w:hint="default"/>
+        <w:sz w:val="20"/>
+      </w:rPr>
+    </w:lvl>
+    <w:lvl w:ilvl="3" w:tentative="1">
+      <w:start w:val="1"/>
+      <w:numFmt w:val="bullet"/>
+      <w:lvlText w:val=""/>
+      <w:lvlJc w:val="left"/>
+      <w:pPr>
+        <w:tabs>
+          <w:tab w:val="num" w:pos="2880"/>
+        </w:tabs>
+        <w:ind w:left="2880" w:hanging="360"/>
+      </w:pPr>
+      <w:rPr>
+        <w:rFonts w:ascii="Symbol" w:hAnsi="Symbol" w:hint="default"/>
+        <w:sz w:val="20"/>
+      </w:rPr>
+    </w:lvl>
+    <w:lvl w:ilvl="4" w:tentative="1">
+      <w:start w:val="1"/>
+      <w:numFmt w:val="bullet"/>
+      <w:lvlText w:val=""/>
+      <w:lvlJc w:val="left"/>
+      <w:pPr>
+        <w:tabs>
+          <w:tab w:val="num" w:pos="3600"/>
+        </w:tabs>
+        <w:ind w:left="3600" w:hanging="360"/>
+      </w:pPr>
+      <w:rPr>
+        <w:rFonts w:ascii="Symbol" w:hAnsi="Symbol" w:hint="default"/>
+        <w:sz w:val="20"/>
+      </w:rPr>
+    </w:lvl>
+    <w:lvl w:ilvl="5" w:tentative="1">
+      <w:start w:val="1"/>
+      <w:numFmt w:val="bullet"/>
+      <w:lvlText w:val=""/>
+      <w:lvlJc w:val="left"/>
+      <w:pPr>
+        <w:tabs>
+          <w:tab w:val="num" w:pos="4320"/>
+        </w:tabs>
+        <w:ind w:left="4320" w:hanging="360"/>
+      </w:pPr>
+      <w:rPr>
+        <w:rFonts w:ascii="Symbol" w:hAnsi="Symbol" w:hint="default"/>
+        <w:sz w:val="20"/>
+      </w:rPr>
+    </w:lvl>
+    <w:lvl w:ilvl="6" w:tentative="1">
+      <w:start w:val="1"/>
+      <w:numFmt w:val="bullet"/>
+      <w:lvlText w:val=""/>
+      <w:lvlJc w:val="left"/>
+      <w:pPr>
+        <w:tabs>
+          <w:tab w:val="num" w:pos="5040"/>
+        </w:tabs>
+        <w:ind w:left="5040" w:hanging="360"/>
+      </w:pPr>
+      <w:rPr>
+        <w:rFonts w:ascii="Symbol" w:hAnsi="Symbol" w:hint="default"/>
+        <w:sz w:val="20"/>
+      </w:rPr>
+    </w:lvl>
+    <w:lvl w:ilvl="7" w:tentative="1">
+      <w:start w:val="1"/>
+      <w:numFmt w:val="bullet"/>
+      <w:lvlText w:val=""/>
+      <w:lvlJc w:val="left"/>
+      <w:pPr>
+        <w:tabs>
+          <w:tab w:val="num" w:pos="5760"/>
+        </w:tabs>
+        <w:ind w:left="5760" w:hanging="360"/>
+      </w:pPr>
+      <w:rPr>
+        <w:rFonts w:ascii="Symbol" w:hAnsi="Symbol" w:hint="default"/>
+        <w:sz w:val="20"/>
+      </w:rPr>
+    </w:lvl>
+    <w:lvl w:ilvl="8" w:tentative="1">
+      <w:start w:val="1"/>
+      <w:numFmt w:val="bullet"/>
+      <w:lvlText w:val=""/>
+      <w:lvlJc w:val="left"/>
+      <w:pPr>
+        <w:tabs>
+          <w:tab w:val="num" w:pos="6480"/>
+        </w:tabs>
+        <w:ind w:left="6480" w:hanging="360"/>
+      </w:pPr>
+      <w:rPr>
+        <w:rFonts w:ascii="Symbol" w:hAnsi="Symbol" w:hint="default"/>
+        <w:sz w:val="20"/>
+      </w:rPr>
+    </w:lvl>
+  </w:abstractNum>
+  <w:abstractNum w:abstractNumId="3">
+    <w:nsid w:val="257E04C7"/>
+    <w:multiLevelType w:val="hybridMultilevel"/>
+    <w:tmpl w:val="87042078"/>
+    <w:lvl w:ilvl="0" w:tplc="0409000F">
+      <w:start w:val="1"/>
+      <w:numFmt w:val="decimal"/>
+      <w:lvlText w:val="%1."/>
+      <w:lvlJc w:val="left"/>
+      <w:pPr>
+        <w:ind w:left="720" w:hanging="360"/>
+      </w:pPr>
+      <w:rPr>
+        <w:rFonts w:hint="default"/>
+      </w:rPr>
+    </w:lvl>
+    <w:lvl w:ilvl="1" w:tplc="04090019">
+      <w:start w:val="1"/>
+      <w:numFmt w:val="lowerLetter"/>
+      <w:lvlText w:val="%2."/>
+      <w:lvlJc w:val="left"/>
+      <w:pPr>
+        <w:ind w:left="1440" w:hanging="360"/>
+      </w:pPr>
+    </w:lvl>
+    <w:lvl w:ilvl="2" w:tplc="0409001B" w:tentative="1">
+      <w:start w:val="1"/>
+      <w:numFmt w:val="lowerRoman"/>
+      <w:lvlText w:val="%3."/>
+      <w:lvlJc w:val="right"/>
+      <w:pPr>
+        <w:ind w:left="2160" w:hanging="180"/>
+      </w:pPr>
+    </w:lvl>
+    <w:lvl w:ilvl="3" w:tplc="0409000F" w:tentative="1">
+      <w:start w:val="1"/>
+      <w:numFmt w:val="decimal"/>
+      <w:lvlText w:val="%4."/>
+      <w:lvlJc w:val="left"/>
+      <w:pPr>
+        <w:ind w:left="2880" w:hanging="360"/>
+      </w:pPr>
+    </w:lvl>
+    <w:lvl w:ilvl="4" w:tplc="04090019" w:tentative="1">
+      <w:start w:val="1"/>
+      <w:numFmt w:val="lowerLetter"/>
+      <w:lvlText w:val="%5."/>
+      <w:lvlJc w:val="left"/>
+      <w:pPr>
+        <w:ind w:left="3600" w:hanging="360"/>
+      </w:pPr>
+    </w:lvl>
+    <w:lvl w:ilvl="5" w:tplc="0409001B" w:tentative="1">
+      <w:start w:val="1"/>
+      <w:numFmt w:val="lowerRoman"/>
+      <w:lvlText w:val="%6."/>
+      <w:lvlJc w:val="right"/>
+      <w:pPr>
+        <w:ind w:left="4320" w:hanging="180"/>
+      </w:pPr>
+    </w:lvl>
+    <w:lvl w:ilvl="6" w:tplc="0409000F" w:tentative="1">
+      <w:start w:val="1"/>
+      <w:numFmt w:val="decimal"/>
+      <w:lvlText w:val="%7."/>
+      <w:lvlJc w:val="left"/>
+      <w:pPr>
+        <w:ind w:left="5040" w:hanging="360"/>
+      </w:pPr>
+    </w:lvl>
+    <w:lvl w:ilvl="7" w:tplc="04090019" w:tentative="1">
+      <w:start w:val="1"/>
+      <w:numFmt w:val="lowerLetter"/>
+      <w:lvlText w:val="%8."/>
+      <w:lvlJc w:val="left"/>
+      <w:pPr>
+        <w:ind w:left="5760" w:hanging="360"/>
+      </w:pPr>
+    </w:lvl>
+    <w:lvl w:ilvl="8" w:tplc="0409001B" w:tentative="1">
+      <w:start w:val="1"/>
+      <w:numFmt w:val="lowerRoman"/>
+      <w:lvlText w:val="%9."/>
+      <w:lvlJc w:val="right"/>
+      <w:pPr>
+        <w:ind w:left="6480" w:hanging="180"/>
+      </w:pPr>
+    </w:lvl>
+  </w:abstractNum>
+  <w:abstractNum w:abstractNumId="4">
+    <w:nsid w:val="629775F2"/>
+    <w:multiLevelType w:val="hybridMultilevel"/>
+    <w:tmpl w:val="B0AC5846"/>
+    <w:lvl w:ilvl="0" w:tplc="0409000F">
+      <w:start w:val="1"/>
+      <w:numFmt w:val="decimal"/>
+      <w:lvlText w:val="%1."/>
+      <w:lvlJc w:val="left"/>
+      <w:pPr>
+        <w:ind w:left="720" w:hanging="360"/>
+      </w:pPr>
+      <w:rPr>
+        <w:rFonts w:hint="default"/>
+      </w:rPr>
+    </w:lvl>
+    <w:lvl w:ilvl="1" w:tplc="04090019" w:tentative="1">
+      <w:start w:val="1"/>
+      <w:numFmt w:val="lowerLetter"/>
+      <w:lvlText w:val="%2."/>
+      <w:lvlJc w:val="left"/>
+      <w:pPr>
+        <w:ind w:left="1440" w:hanging="360"/>
+      </w:pPr>
+    </w:lvl>
+    <w:lvl w:ilvl="2" w:tplc="0409001B" w:tentative="1">
+      <w:start w:val="1"/>
+      <w:numFmt w:val="lowerRoman"/>
+      <w:lvlText w:val="%3."/>
+      <w:lvlJc w:val="right"/>
+      <w:pPr>
+        <w:ind w:left="2160" w:hanging="180"/>
+      </w:pPr>
+    </w:lvl>
+    <w:lvl w:ilvl="3" w:tplc="0409000F" w:tentative="1">
+      <w:start w:val="1"/>
+      <w:numFmt w:val="decimal"/>
+      <w:lvlText w:val="%4."/>
+      <w:lvlJc w:val="left"/>
+      <w:pPr>
+        <w:ind w:left="2880" w:hanging="360"/>
+      </w:pPr>
+    </w:lvl>
+    <w:lvl w:ilvl="4" w:tplc="04090019" w:tentative="1">
+      <w:start w:val="1"/>
+      <w:numFmt w:val="lowerLetter"/>
+      <w:lvlText w:val="%5."/>
+      <w:lvlJc w:val="left"/>
+      <w:pPr>
+        <w:ind w:left="3600" w:hanging="360"/>
+      </w:pPr>
+    </w:lvl>
+    <w:lvl w:ilvl="5" w:tplc="0409001B" w:tentative="1">
+      <w:start w:val="1"/>
+      <w:numFmt w:val="lowerRoman"/>
+      <w:lvlText w:val="%6."/>
+      <w:lvlJc w:val="right"/>
+      <w:pPr>
+        <w:ind w:left="4320" w:hanging="180"/>
+      </w:pPr>
+    </w:lvl>
+    <w:lvl w:ilvl="6" w:tplc="0409000F" w:tentative="1">
+      <w:start w:val="1"/>
+      <w:numFmt w:val="decimal"/>
+      <w:lvlText w:val="%7."/>
+      <w:lvlJc w:val="left"/>
+      <w:pPr>
+        <w:ind w:left="5040" w:hanging="360"/>
+      </w:pPr>
+    </w:lvl>
+    <w:lvl w:ilvl="7" w:tplc="04090019" w:tentative="1">
+      <w:start w:val="1"/>
+      <w:numFmt w:val="lowerLetter"/>
+      <w:lvlText w:val="%8."/>
+      <w:lvlJc w:val="left"/>
+      <w:pPr>
+        <w:ind w:left="5760" w:hanging="360"/>
+      </w:pPr>
+    </w:lvl>
+    <w:lvl w:ilvl="8" w:tplc="0409001B" w:tentative="1">
+      <w:start w:val="1"/>
+      <w:numFmt w:val="lowerRoman"/>
+      <w:lvlText w:val="%9."/>
+      <w:lvlJc w:val="right"/>
+      <w:pPr>
+        <w:ind w:left="6480" w:hanging="180"/>
+      </w:pPr>
+    </w:lvl>
+  </w:abstractNum>
+  <w:abstractNum w:abstractNumId="5">
     <w:nsid w:val="68886F25"/>
     <w:multiLevelType w:val="hybridMultilevel"/>
     <w:tmpl w:val="8A6CB3D4"/>
@@ -905,7 +1842,96 @@
       </w:pPr>
     </w:lvl>
   </w:abstractNum>
-  <w:abstractNum w:abstractNumId="2">
+  <w:abstractNum w:abstractNumId="6">
+    <w:nsid w:val="6EC41612"/>
+    <w:multiLevelType w:val="hybridMultilevel"/>
+    <w:tmpl w:val="B0D08F1E"/>
+    <w:lvl w:ilvl="0" w:tplc="0409000B">
+      <w:start w:val="1"/>
+      <w:numFmt w:val="bullet"/>
+      <w:lvlText w:val=""/>
+      <w:lvlJc w:val="left"/>
+      <w:pPr>
+        <w:ind w:left="720" w:hanging="360"/>
+      </w:pPr>
+      <w:rPr>
+        <w:rFonts w:ascii="Wingdings" w:hAnsi="Wingdings" w:hint="default"/>
+      </w:rPr>
+    </w:lvl>
+    <w:lvl w:ilvl="1" w:tplc="04090019">
+      <w:start w:val="1"/>
+      <w:numFmt w:val="lowerLetter"/>
+      <w:lvlText w:val="%2."/>
+      <w:lvlJc w:val="left"/>
+      <w:pPr>
+        <w:ind w:left="1440" w:hanging="360"/>
+      </w:pPr>
+    </w:lvl>
+    <w:lvl w:ilvl="2" w:tplc="0409001B" w:tentative="1">
+      <w:start w:val="1"/>
+      <w:numFmt w:val="lowerRoman"/>
+      <w:lvlText w:val="%3."/>
+      <w:lvlJc w:val="right"/>
+      <w:pPr>
+        <w:ind w:left="2160" w:hanging="180"/>
+      </w:pPr>
+    </w:lvl>
+    <w:lvl w:ilvl="3" w:tplc="0409000F" w:tentative="1">
+      <w:start w:val="1"/>
+      <w:numFmt w:val="decimal"/>
+      <w:lvlText w:val="%4."/>
+      <w:lvlJc w:val="left"/>
+      <w:pPr>
+        <w:ind w:left="2880" w:hanging="360"/>
+      </w:pPr>
+    </w:lvl>
+    <w:lvl w:ilvl="4" w:tplc="04090019" w:tentative="1">
+      <w:start w:val="1"/>
+      <w:numFmt w:val="lowerLetter"/>
+      <w:lvlText w:val="%5."/>
+      <w:lvlJc w:val="left"/>
+      <w:pPr>
+        <w:ind w:left="3600" w:hanging="360"/>
+      </w:pPr>
+    </w:lvl>
+    <w:lvl w:ilvl="5" w:tplc="0409001B" w:tentative="1">
+      <w:start w:val="1"/>
+      <w:numFmt w:val="lowerRoman"/>
+      <w:lvlText w:val="%6."/>
+      <w:lvlJc w:val="right"/>
+      <w:pPr>
+        <w:ind w:left="4320" w:hanging="180"/>
+      </w:pPr>
+    </w:lvl>
+    <w:lvl w:ilvl="6" w:tplc="0409000F" w:tentative="1">
+      <w:start w:val="1"/>
+      <w:numFmt w:val="decimal"/>
+      <w:lvlText w:val="%7."/>
+      <w:lvlJc w:val="left"/>
+      <w:pPr>
+        <w:ind w:left="5040" w:hanging="360"/>
+      </w:pPr>
+    </w:lvl>
+    <w:lvl w:ilvl="7" w:tplc="04090019" w:tentative="1">
+      <w:start w:val="1"/>
+      <w:numFmt w:val="lowerLetter"/>
+      <w:lvlText w:val="%8."/>
+      <w:lvlJc w:val="left"/>
+      <w:pPr>
+        <w:ind w:left="5760" w:hanging="360"/>
+      </w:pPr>
+    </w:lvl>
+    <w:lvl w:ilvl="8" w:tplc="0409001B" w:tentative="1">
+      <w:start w:val="1"/>
+      <w:numFmt w:val="lowerRoman"/>
+      <w:lvlText w:val="%9."/>
+      <w:lvlJc w:val="right"/>
+      <w:pPr>
+        <w:ind w:left="6480" w:hanging="180"/>
+      </w:pPr>
+    </w:lvl>
+  </w:abstractNum>
+  <w:abstractNum w:abstractNumId="7">
     <w:nsid w:val="75D66648"/>
     <w:multiLevelType w:val="hybridMultilevel"/>
     <w:tmpl w:val="9FBC752A"/>
@@ -994,13 +2020,120 @@
       </w:pPr>
     </w:lvl>
   </w:abstractNum>
+  <w:abstractNum w:abstractNumId="8">
+    <w:nsid w:val="7DBE3B79"/>
+    <w:multiLevelType w:val="hybridMultilevel"/>
+    <w:tmpl w:val="04BE6608"/>
+    <w:lvl w:ilvl="0" w:tplc="A5706250">
+      <w:start w:val="1"/>
+      <w:numFmt w:val="decimal"/>
+      <w:lvlText w:val="%1."/>
+      <w:lvlJc w:val="left"/>
+      <w:pPr>
+        <w:ind w:left="2520" w:hanging="360"/>
+      </w:pPr>
+      <w:rPr>
+        <w:rFonts w:hint="default"/>
+      </w:rPr>
+    </w:lvl>
+    <w:lvl w:ilvl="1" w:tplc="04090019" w:tentative="1">
+      <w:start w:val="1"/>
+      <w:numFmt w:val="lowerLetter"/>
+      <w:lvlText w:val="%2."/>
+      <w:lvlJc w:val="left"/>
+      <w:pPr>
+        <w:ind w:left="3240" w:hanging="360"/>
+      </w:pPr>
+    </w:lvl>
+    <w:lvl w:ilvl="2" w:tplc="0409001B" w:tentative="1">
+      <w:start w:val="1"/>
+      <w:numFmt w:val="lowerRoman"/>
+      <w:lvlText w:val="%3."/>
+      <w:lvlJc w:val="right"/>
+      <w:pPr>
+        <w:ind w:left="3960" w:hanging="180"/>
+      </w:pPr>
+    </w:lvl>
+    <w:lvl w:ilvl="3" w:tplc="0409000F" w:tentative="1">
+      <w:start w:val="1"/>
+      <w:numFmt w:val="decimal"/>
+      <w:lvlText w:val="%4."/>
+      <w:lvlJc w:val="left"/>
+      <w:pPr>
+        <w:ind w:left="4680" w:hanging="360"/>
+      </w:pPr>
+    </w:lvl>
+    <w:lvl w:ilvl="4" w:tplc="04090019" w:tentative="1">
+      <w:start w:val="1"/>
+      <w:numFmt w:val="lowerLetter"/>
+      <w:lvlText w:val="%5."/>
+      <w:lvlJc w:val="left"/>
+      <w:pPr>
+        <w:ind w:left="5400" w:hanging="360"/>
+      </w:pPr>
+    </w:lvl>
+    <w:lvl w:ilvl="5" w:tplc="0409001B" w:tentative="1">
+      <w:start w:val="1"/>
+      <w:numFmt w:val="lowerRoman"/>
+      <w:lvlText w:val="%6."/>
+      <w:lvlJc w:val="right"/>
+      <w:pPr>
+        <w:ind w:left="6120" w:hanging="180"/>
+      </w:pPr>
+    </w:lvl>
+    <w:lvl w:ilvl="6" w:tplc="0409000F" w:tentative="1">
+      <w:start w:val="1"/>
+      <w:numFmt w:val="decimal"/>
+      <w:lvlText w:val="%7."/>
+      <w:lvlJc w:val="left"/>
+      <w:pPr>
+        <w:ind w:left="6840" w:hanging="360"/>
+      </w:pPr>
+    </w:lvl>
+    <w:lvl w:ilvl="7" w:tplc="04090019" w:tentative="1">
+      <w:start w:val="1"/>
+      <w:numFmt w:val="lowerLetter"/>
+      <w:lvlText w:val="%8."/>
+      <w:lvlJc w:val="left"/>
+      <w:pPr>
+        <w:ind w:left="7560" w:hanging="360"/>
+      </w:pPr>
+    </w:lvl>
+    <w:lvl w:ilvl="8" w:tplc="0409001B" w:tentative="1">
+      <w:start w:val="1"/>
+      <w:numFmt w:val="lowerRoman"/>
+      <w:lvlText w:val="%9."/>
+      <w:lvlJc w:val="right"/>
+      <w:pPr>
+        <w:ind w:left="8280" w:hanging="180"/>
+      </w:pPr>
+    </w:lvl>
+  </w:abstractNum>
   <w:num w:numId="1">
+    <w:abstractNumId w:val="7"/>
+  </w:num>
+  <w:num w:numId="2">
+    <w:abstractNumId w:val="3"/>
+  </w:num>
+  <w:num w:numId="3">
+    <w:abstractNumId w:val="5"/>
+  </w:num>
+  <w:num w:numId="4">
+    <w:abstractNumId w:val="4"/>
+  </w:num>
+  <w:num w:numId="5">
+    <w:abstractNumId w:val="0"/>
+  </w:num>
+  <w:num w:numId="6">
     <w:abstractNumId w:val="2"/>
   </w:num>
-  <w:num w:numId="2">
-    <w:abstractNumId w:val="0"/>
+  <w:num w:numId="7">
+    <w:abstractNumId w:val="6"/>
   </w:num>
-  <w:num w:numId="3">
+  <w:num w:numId="8">
+    <w:abstractNumId w:val="8"/>
+  </w:num>
+  <w:num w:numId="9">
     <w:abstractNumId w:val="1"/>
   </w:num>
 </w:numbering>

</xml_diff>